<commit_message>
Added Table 1.docx to gitignore
</commit_message>
<xml_diff>
--- a/SAS_reports/Table 1.docx
+++ b/SAS_reports/Table 1.docx
@@ -2435,7 +2435,15 @@
                 <w:sz w:val="22"/>
                 <w:szCs w:val="22"/>
               </w:rPr>
-              <w:t xml:space="preserve">  &lt; 24</w:t>
+              <w:t xml:space="preserve">  &lt; </w:t>
+            </w:r>
+            <w:r>
+              <w:rPr>
+                <w:rFonts w:ascii="Times New Roman" w:hAnsi="Times New Roman" w:cs="Times New Roman"/>
+                <w:sz w:val="22"/>
+                <w:szCs w:val="22"/>
+              </w:rPr>
+              <w:t>25</w:t>
             </w:r>
           </w:p>
           <w:p>
@@ -3736,6 +3744,7 @@
                 <w:szCs w:val="22"/>
               </w:rPr>
             </w:pPr>
+            <w:bookmarkStart w:id="1" w:name="_GoBack"/>
             <w:r>
               <w:rPr>
                 <w:rFonts w:ascii="Times New Roman" w:hAnsi="Times New Roman" w:cs="Times New Roman"/>
@@ -3744,6 +3753,7 @@
               </w:rPr>
               <w:t>Current use of SSRI</w:t>
             </w:r>
+            <w:bookmarkEnd w:id="1"/>
             <w:r>
               <w:rPr>
                 <w:rFonts w:ascii="Times New Roman" w:hAnsi="Times New Roman" w:cs="Times New Roman"/>
@@ -4300,7 +4310,25 @@
                 <w:sz w:val="22"/>
                 <w:szCs w:val="22"/>
               </w:rPr>
-              <w:t xml:space="preserve">1. Individual group n’s are not mutually </w:t>
+              <w:t xml:space="preserve">1. Individual group </w:t>
+            </w:r>
+            <w:proofErr w:type="gramStart"/>
+            <w:r>
+              <w:rPr>
+                <w:rFonts w:ascii="Times New Roman" w:hAnsi="Times New Roman" w:cs="Times New Roman"/>
+                <w:sz w:val="22"/>
+                <w:szCs w:val="22"/>
+              </w:rPr>
+              <w:t>n’s</w:t>
+            </w:r>
+            <w:proofErr w:type="gramEnd"/>
+            <w:r>
+              <w:rPr>
+                <w:rFonts w:ascii="Times New Roman" w:hAnsi="Times New Roman" w:cs="Times New Roman"/>
+                <w:sz w:val="22"/>
+                <w:szCs w:val="22"/>
+              </w:rPr>
+              <w:t xml:space="preserve"> are not mutually </w:t>
             </w:r>
             <w:r>
               <w:rPr>
@@ -4461,8 +4489,6 @@
       <w:r>
         <w:t>Reorder categories in SAS output</w:t>
       </w:r>
-      <w:bookmarkStart w:id="1" w:name="_GoBack"/>
-      <w:bookmarkEnd w:id="1"/>
     </w:p>
   </w:comment>
 </w:comments>

</xml_diff>